<commit_message>
Reunion del 8 de octubre
</commit_message>
<xml_diff>
--- a/Documentacion/Requisito Funcional - Berko.docx
+++ b/Documentacion/Requisito Funcional - Berko.docx
@@ -33,6 +33,7 @@
     <w:p/>
     <w:p>
       <w:pPr>
+        <w:ind w:left="708" w:hanging="708"/>
         <w:rPr>
           <w:sz w:val="26"/>
           <w:szCs w:val="26"/>
@@ -2995,8 +2996,34 @@
               </w:numPr>
             </w:pPr>
             <w:r>
-              <w:t>Operario</w:t>
-            </w:r>
+              <w:t>Operador telefónico</w:t>
+            </w:r>
+          </w:p>
+          <w:p>
+            <w:pPr>
+              <w:pStyle w:val="Prrafodelista"/>
+              <w:numPr>
+                <w:ilvl w:val="0"/>
+                <w:numId w:val="6"/>
+              </w:numPr>
+            </w:pPr>
+            <w:r>
+              <w:t>Operario técnico</w:t>
+            </w:r>
+          </w:p>
+          <w:p>
+            <w:pPr>
+              <w:pStyle w:val="Prrafodelista"/>
+              <w:numPr>
+                <w:ilvl w:val="0"/>
+                <w:numId w:val="6"/>
+              </w:numPr>
+            </w:pPr>
+            <w:proofErr w:type="spellStart"/>
+            <w:r>
+              <w:t>Telemarketer</w:t>
+            </w:r>
+            <w:proofErr w:type="spellEnd"/>
           </w:p>
           <w:p>
             <w:pPr>
@@ -4330,6 +4357,7 @@
               <w:rPr>
                 <w:b w:val="0"/>
               </w:rPr>
+              <w:lastRenderedPageBreak/>
               <w:t>Título: breve descripción del trabajo a realizar</w:t>
             </w:r>
           </w:p>
@@ -4374,7 +4402,6 @@
               <w:rPr>
                 <w:b w:val="0"/>
               </w:rPr>
-              <w:lastRenderedPageBreak/>
               <w:t>Fecha</w:t>
             </w:r>
           </w:p>
@@ -5365,6 +5392,7 @@
                 <w:sz w:val="24"/>
                 <w:szCs w:val="24"/>
               </w:rPr>
+              <w:lastRenderedPageBreak/>
               <w:t>Cancelado</w:t>
             </w:r>
           </w:p>
@@ -7218,6 +7246,7 @@
           <w:noProof/>
           <w:lang w:eastAsia="es-AR"/>
         </w:rPr>
+        <w:lastRenderedPageBreak/>
         <w:drawing>
           <wp:inline distT="0" distB="0" distL="0" distR="0">
             <wp:extent cx="5612130" cy="4209415"/>
@@ -7234,10 +7263,10 @@
                     <pic:cNvPicPr/>
                   </pic:nvPicPr>
                   <pic:blipFill>
-                    <a:blip r:embed="rId5" cstate="print">
+                    <a:blip r:embed="rId6" cstate="print">
                       <a:extLst>
                         <a:ext uri="{28A0092B-C50C-407E-A947-70E740481C1C}">
-                          <a14:useLocalDpi xmlns="" xmlns:wpc="http://schemas.microsoft.com/office/word/2010/wordprocessingCanvas" xmlns:mc="http://schemas.openxmlformats.org/markup-compatibility/2006" xmlns:o="urn:schemas-microsoft-com:office:office" xmlns:v="urn:schemas-microsoft-com:vml" xmlns:wp14="http://schemas.microsoft.com/office/word/2010/wordprocessingDrawing" xmlns:w10="urn:schemas-microsoft-com:office:word" xmlns:w="http://schemas.openxmlformats.org/wordprocessingml/2006/main" xmlns:w14="http://schemas.microsoft.com/office/word/2010/wordml" xmlns:wpg="http://schemas.microsoft.com/office/word/2010/wordprocessingGroup" xmlns:wpi="http://schemas.microsoft.com/office/word/2010/wordprocessingInk" xmlns:wps="http://schemas.microsoft.com/office/word/2010/wordprocessingShape" xmlns:a14="http://schemas.microsoft.com/office/drawing/2010/main" val="0"/>
+                          <a14:useLocalDpi xmlns:a14="http://schemas.microsoft.com/office/drawing/2010/main" xmlns:wps="http://schemas.microsoft.com/office/word/2010/wordprocessingShape" xmlns:wpi="http://schemas.microsoft.com/office/word/2010/wordprocessingInk" xmlns:wpg="http://schemas.microsoft.com/office/word/2010/wordprocessingGroup" xmlns:w14="http://schemas.microsoft.com/office/word/2010/wordml" xmlns:w="http://schemas.openxmlformats.org/wordprocessingml/2006/main" xmlns:w10="urn:schemas-microsoft-com:office:word" xmlns:wp14="http://schemas.microsoft.com/office/word/2010/wordprocessingDrawing" xmlns:v="urn:schemas-microsoft-com:vml" xmlns:o="urn:schemas-microsoft-com:office:office" xmlns:mc="http://schemas.openxmlformats.org/markup-compatibility/2006" xmlns:wpc="http://schemas.microsoft.com/office/word/2010/wordprocessingCanvas" xmlns="" val="0"/>
                         </a:ext>
                       </a:extLst>
                     </a:blip>
@@ -7653,6 +7682,7 @@
         </w:numPr>
       </w:pPr>
       <w:r>
+        <w:lastRenderedPageBreak/>
         <w:t>Seguridad: usuarios y permisos</w:t>
       </w:r>
     </w:p>
@@ -11674,4 +11704,16 @@
   <a:objectDefaults/>
   <a:extraClrSchemeLst/>
 </a:theme>
+</file>
+
+<file path=customXml/item1.xml><?xml version="1.0" encoding="utf-8"?>
+<b:Sources xmlns:b="http://schemas.openxmlformats.org/officeDocument/2006/bibliography" xmlns="http://schemas.openxmlformats.org/officeDocument/2006/bibliography" SelectedStyle="\APA.XSL" StyleName="APA Fifth Edition"/>
+</file>
+
+<file path=customXml/itemProps1.xml><?xml version="1.0" encoding="utf-8"?>
+<ds:datastoreItem xmlns:ds="http://schemas.openxmlformats.org/officeDocument/2006/customXml" ds:itemID="{2E2F05CD-A604-43ED-96EA-D126EF37B450}">
+  <ds:schemaRefs>
+    <ds:schemaRef ds:uri="http://schemas.openxmlformats.org/officeDocument/2006/bibliography"/>
+  </ds:schemaRefs>
+</ds:datastoreItem>
 </file>
</xml_diff>